<commit_message>
add a string in doc
</commit_message>
<xml_diff>
--- a/laba1/практос 1 ашур.docx
+++ b/laba1/практос 1 ашур.docx
@@ -469,39 +469,7 @@
           <w:sz w:val="28"/>
           <w:szCs w:val="28"/>
         </w:rPr>
-        <w:t xml:space="preserve">Выполнила учащаяся гр.8к3291                    </w:t>
-      </w:r>
-      <w:r>
-        <w:rPr>
-          <w:color w:val="000000"/>
-          <w:sz w:val="28"/>
-          <w:szCs w:val="28"/>
-        </w:rPr>
-        <w:t xml:space="preserve">      </w:t>
-      </w:r>
-      <w:r>
-        <w:rPr>
-          <w:color w:val="000000"/>
-          <w:sz w:val="28"/>
-          <w:szCs w:val="28"/>
-        </w:rPr>
-        <w:t xml:space="preserve">             </w:t>
-      </w:r>
-      <w:r>
-        <w:rPr>
-          <w:color w:val="000000"/>
-          <w:sz w:val="28"/>
-          <w:szCs w:val="28"/>
-        </w:rPr>
-        <w:t xml:space="preserve"> </w:t>
-      </w:r>
-      <w:r>
-        <w:rPr>
-          <w:color w:val="000000"/>
-          <w:sz w:val="28"/>
-          <w:szCs w:val="28"/>
-        </w:rPr>
-        <w:t xml:space="preserve">   Марцинкевич А.О.</w:t>
+        <w:t>Выполнила учащаяся гр.8к3291                                           Марцинкевич А.О.</w:t>
       </w:r>
     </w:p>
     <w:p>
@@ -531,33 +499,7 @@
           <w:sz w:val="28"/>
           <w:szCs w:val="28"/>
         </w:rPr>
-        <w:t xml:space="preserve">                                                                       </w:t>
-      </w:r>
-      <w:r>
-        <w:rPr>
-          <w:color w:val="000000"/>
-          <w:sz w:val="28"/>
-          <w:szCs w:val="28"/>
-        </w:rPr>
-        <w:t xml:space="preserve">  </w:t>
-      </w:r>
-      <w:bookmarkStart w:id="0" w:name="_GoBack"/>
-      <w:bookmarkEnd w:id="0"/>
-      <w:r>
-        <w:rPr>
-          <w:color w:val="000000"/>
-          <w:sz w:val="28"/>
-          <w:szCs w:val="28"/>
-        </w:rPr>
-        <w:t xml:space="preserve">    </w:t>
-      </w:r>
-      <w:r>
-        <w:rPr>
-          <w:color w:val="000000"/>
-          <w:sz w:val="28"/>
-          <w:szCs w:val="28"/>
-        </w:rPr>
-        <w:t xml:space="preserve">   </w:t>
+        <w:t xml:space="preserve">                                                                                </w:t>
       </w:r>
       <w:proofErr w:type="spellStart"/>
       <w:r>
@@ -1752,16 +1694,7 @@
                 <w:szCs w:val="28"/>
                 <w:shd w:val="clear" w:color="auto" w:fill="FFFFFF"/>
               </w:rPr>
-              <w:t>1970-х годов</w:t>
-            </w:r>
-            <w:r>
-              <w:rPr>
-                <w:rFonts w:cs="Times New Roman"/>
-                <w:color w:val="202122"/>
-                <w:szCs w:val="28"/>
-                <w:shd w:val="clear" w:color="auto" w:fill="FFFFFF"/>
-              </w:rPr>
-              <w:t xml:space="preserve">, </w:t>
+              <w:t xml:space="preserve">1970-х годов, </w:t>
             </w:r>
             <w:hyperlink r:id="rId4" w:tooltip="en:NPL network" w:history="1">
               <w:r>
@@ -3021,6 +2954,26 @@
       <w:pPr>
         <w:ind w:left="0"/>
       </w:pPr>
+    </w:p>
+    <w:p>
+      <w:pPr>
+        <w:ind w:left="0"/>
+      </w:pPr>
+    </w:p>
+    <w:p>
+      <w:pPr>
+        <w:ind w:left="0"/>
+      </w:pPr>
+    </w:p>
+    <w:p>
+      <w:pPr>
+        <w:ind w:left="0"/>
+      </w:pPr>
+      <w:r>
+        <w:t>аоыоадлоВЫДЖЛОАЖФЛЫОВАЖДЫФЛО</w:t>
+      </w:r>
+      <w:bookmarkStart w:id="0" w:name="_GoBack"/>
+      <w:bookmarkEnd w:id="0"/>
     </w:p>
     <w:sectPr>
       <w:pgSz w:w="11906" w:h="16838"/>

</xml_diff>